<commit_message>
Additions functionality for checkout sheets
</commit_message>
<xml_diff>
--- a/Guide_VT2.docx
+++ b/Guide_VT2.docx
@@ -273,6 +273,30 @@
           <w:szCs w:val="32"/>
         </w:rPr>
         <w:t xml:space="preserve"> Wish/issue list</w:t>
+      </w:r>
+    </w:p>
+    <w:p>
+      <w:pPr>
+        <w:pStyle w:val="ListParagraph"/>
+        <w:numPr>
+          <w:ilvl w:val="0"/>
+          <w:numId w:val="9"/>
+        </w:numPr>
+        <w:rPr>
+          <w:b/>
+          <w:bCs/>
+          <w:sz w:val="32"/>
+          <w:szCs w:val="32"/>
+        </w:rPr>
+      </w:pPr>
+      <w:r>
+        <w:rPr>
+          <w:b/>
+          <w:bCs/>
+          <w:sz w:val="32"/>
+          <w:szCs w:val="32"/>
+        </w:rPr>
+        <w:t xml:space="preserve"> Importing from Access</w:t>
       </w:r>
     </w:p>
     <w:p>
@@ -495,7 +519,7 @@
           <w:noProof/>
         </w:rPr>
         <w:drawing>
-          <wp:inline distT="0" distB="0" distL="0" distR="0" wp14:anchorId="55BB86CD" wp14:editId="75A469D0">
+          <wp:inline distT="0" distB="0" distL="0" distR="0" wp14:anchorId="55BB86CD" wp14:editId="50667957">
             <wp:extent cx="5943600" cy="3034030"/>
             <wp:effectExtent l="0" t="0" r="0" b="1270"/>
             <wp:docPr id="798159697" name="Picture 2" descr="A screenshot of a computer&#10;&#10;AI-generated content may be incorrect."/>
@@ -1721,6 +1745,56 @@
         </w:rPr>
         <w:t xml:space="preserve"> </w:t>
       </w:r>
+    </w:p>
+    <w:p>
+      <w:pPr>
+        <w:rPr>
+          <w:i/>
+          <w:iCs/>
+        </w:rPr>
+      </w:pPr>
+      <w:r>
+        <w:rPr>
+          <w:i/>
+          <w:iCs/>
+        </w:rPr>
+        <w:t>Note on checkout sheets:</w:t>
+      </w:r>
+    </w:p>
+    <w:p>
+      <w:r>
+        <w:t>For the additional information column, the program compares the first letter of the lesson name to the lessons in the CSV file “quick_check.csv” which should be in the folder. This populates the “additional information” column of the checkout sheet with the information in the “pick-up additions” column from “quick_check.csv”</w:t>
+      </w:r>
+    </w:p>
+    <w:p>
+      <w:pPr>
+        <w:pStyle w:val="ListParagraph"/>
+        <w:numPr>
+          <w:ilvl w:val="0"/>
+          <w:numId w:val="1"/>
+        </w:numPr>
+        <w:rPr>
+          <w:b/>
+          <w:bCs/>
+        </w:rPr>
+      </w:pPr>
+      <w:r>
+        <w:rPr>
+          <w:b/>
+          <w:bCs/>
+        </w:rPr>
+        <w:t>Double check to make sure lessons all start with a unique word or this will not work</w:t>
+      </w:r>
+    </w:p>
+    <w:p>
+      <w:pPr>
+        <w:rPr>
+          <w:b/>
+          <w:bCs/>
+          <w:sz w:val="32"/>
+          <w:szCs w:val="32"/>
+        </w:rPr>
+      </w:pPr>
       <w:r>
         <w:rPr>
           <w:b/>
@@ -2539,6 +2613,9 @@
     </w:p>
     <w:p>
       <w:r>
+        <w:rPr>
+          <w:noProof/>
+        </w:rPr>
         <w:drawing>
           <wp:inline distT="0" distB="0" distL="0" distR="0" wp14:anchorId="631C7EB6" wp14:editId="57360546">
             <wp:extent cx="3162300" cy="1803400"/>
@@ -2593,6 +2670,9 @@
     </w:p>
     <w:p>
       <w:r>
+        <w:rPr>
+          <w:noProof/>
+        </w:rPr>
         <w:drawing>
           <wp:inline distT="0" distB="0" distL="0" distR="0" wp14:anchorId="37D863C3" wp14:editId="31ADB1E7">
             <wp:extent cx="2032920" cy="1790700"/>
@@ -2742,10 +2822,365 @@
         <w:t>:</w:t>
       </w:r>
     </w:p>
-    <w:p/>
+    <w:p>
+      <w:r>
+        <w:br w:type="page"/>
+      </w:r>
+    </w:p>
+    <w:p>
+      <w:pPr>
+        <w:rPr>
+          <w:b/>
+          <w:bCs/>
+          <w:sz w:val="32"/>
+          <w:szCs w:val="32"/>
+        </w:rPr>
+      </w:pPr>
+      <w:r>
+        <w:rPr>
+          <w:b/>
+          <w:bCs/>
+          <w:sz w:val="32"/>
+          <w:szCs w:val="32"/>
+        </w:rPr>
+        <w:lastRenderedPageBreak/>
+        <w:t>Importing from an Access database</w:t>
+      </w:r>
+      <w:r>
+        <w:rPr>
+          <w:b/>
+          <w:bCs/>
+          <w:sz w:val="32"/>
+          <w:szCs w:val="32"/>
+        </w:rPr>
+        <w:t>:</w:t>
+      </w:r>
+    </w:p>
+    <w:p>
+      <w:r>
+        <w:t>To import from an active VSVS Access database you will need two reports:</w:t>
+      </w:r>
+    </w:p>
+    <w:p>
+      <w:pPr>
+        <w:pStyle w:val="ListParagraph"/>
+        <w:numPr>
+          <w:ilvl w:val="0"/>
+          <w:numId w:val="1"/>
+        </w:numPr>
+      </w:pPr>
+      <w:r>
+        <w:t>Teacher Information</w:t>
+      </w:r>
+    </w:p>
+    <w:p>
+      <w:pPr>
+        <w:pStyle w:val="ListParagraph"/>
+        <w:numPr>
+          <w:ilvl w:val="0"/>
+          <w:numId w:val="1"/>
+        </w:numPr>
+      </w:pPr>
+      <w:r>
+        <w:t>Member Information Tabular</w:t>
+      </w:r>
+    </w:p>
+    <w:p>
+      <w:r>
+        <w:t>Create a new CSV spreadsheet with the following headers in the first row:</w:t>
+      </w:r>
+    </w:p>
+    <w:p>
+      <w:r>
+        <w:t>Group Number</w:t>
+      </w:r>
+      <w:r>
+        <w:t xml:space="preserve">, </w:t>
+      </w:r>
+      <w:r>
+        <w:t>First Name</w:t>
+      </w:r>
+      <w:r>
+        <w:t xml:space="preserve">, </w:t>
+      </w:r>
+      <w:r>
+        <w:t>Last Name</w:t>
+      </w:r>
+      <w:r>
+        <w:t xml:space="preserve">, </w:t>
+      </w:r>
+      <w:r>
+        <w:t>Email</w:t>
+      </w:r>
+      <w:r>
+        <w:t xml:space="preserve">, </w:t>
+      </w:r>
+      <w:r>
+        <w:t>Phone Number</w:t>
+      </w:r>
+      <w:r>
+        <w:t xml:space="preserve">, </w:t>
+      </w:r>
+      <w:r>
+        <w:t>Team Leader</w:t>
+      </w:r>
+      <w:r>
+        <w:t xml:space="preserve">, </w:t>
+      </w:r>
+      <w:r>
+        <w:t>Board Membe</w:t>
+      </w:r>
+      <w:r>
+        <w:t xml:space="preserve">r, </w:t>
+      </w:r>
+      <w:r>
+        <w:t>Teacher</w:t>
+      </w:r>
+      <w:r>
+        <w:t xml:space="preserve">, </w:t>
+      </w:r>
+      <w:r>
+        <w:t>Day</w:t>
+      </w:r>
+      <w:r>
+        <w:t xml:space="preserve">, </w:t>
+      </w:r>
+      <w:r>
+        <w:t>Start Time</w:t>
+      </w:r>
+      <w:r>
+        <w:t xml:space="preserve">, </w:t>
+      </w:r>
+      <w:r>
+        <w:t>End Time</w:t>
+      </w:r>
+      <w:r>
+        <w:t xml:space="preserve">, </w:t>
+      </w:r>
+      <w:r>
+        <w:t>Teacher Email</w:t>
+      </w:r>
+      <w:r>
+        <w:t xml:space="preserve">, </w:t>
+      </w:r>
+      <w:r>
+        <w:t>Teacher Phone</w:t>
+      </w:r>
+      <w:r>
+        <w:t xml:space="preserve">, </w:t>
+      </w:r>
+      <w:r>
+        <w:t>School</w:t>
+      </w:r>
+      <w:r>
+        <w:t xml:space="preserve">, </w:t>
+      </w:r>
+      <w:r>
+        <w:t>Lesson 1</w:t>
+      </w:r>
+      <w:r>
+        <w:t xml:space="preserve">, </w:t>
+      </w:r>
+      <w:r>
+        <w:t>Lesson 2</w:t>
+      </w:r>
+      <w:r>
+        <w:t xml:space="preserve">, </w:t>
+      </w:r>
+      <w:r>
+        <w:t>Lesson 3</w:t>
+      </w:r>
+      <w:r>
+        <w:t xml:space="preserve">, </w:t>
+      </w:r>
+      <w:r>
+        <w:t>Lesson 4</w:t>
+      </w:r>
+      <w:r>
+        <w:t xml:space="preserve">, </w:t>
+      </w:r>
+      <w:r>
+        <w:t>Lesson 5</w:t>
+      </w:r>
+      <w:r>
+        <w:t xml:space="preserve">, </w:t>
+      </w:r>
+      <w:r>
+        <w:t>Lesson 6</w:t>
+      </w:r>
+    </w:p>
+    <w:p>
+      <w:r>
+        <w:t>Then, simply copy and paste the appropriate columns from the Access reports into your new spreadsheet.</w:t>
+      </w:r>
+    </w:p>
+    <w:p>
+      <w:r>
+        <w:t xml:space="preserve">You will notice you have more individuals than classrooms. </w:t>
+      </w:r>
+      <w:r>
+        <w:t>Unfortunately,</w:t>
+      </w:r>
+      <w:r>
+        <w:t xml:space="preserve"> you will have to now move all of the teacher </w:t>
+      </w:r>
+      <w:proofErr w:type="gramStart"/>
+      <w:r>
+        <w:t>information</w:t>
+      </w:r>
+      <w:proofErr w:type="gramEnd"/>
+      <w:r>
+        <w:t xml:space="preserve"> so it is with the corresponding groups (but you only need it on the first line of each group, see below):</w:t>
+      </w:r>
+    </w:p>
+    <w:p>
+      <w:pPr>
+        <w:rPr>
+          <w:i/>
+          <w:iCs/>
+        </w:rPr>
+      </w:pPr>
+      <w:r>
+        <w:rPr>
+          <w:i/>
+          <w:iCs/>
+        </w:rPr>
+        <w:t>After first copying:</w:t>
+      </w:r>
+    </w:p>
+    <w:p>
+      <w:r>
+        <w:rPr>
+          <w:noProof/>
+        </w:rPr>
+        <w:drawing>
+          <wp:inline distT="0" distB="0" distL="0" distR="0" wp14:anchorId="5B939717" wp14:editId="224F0096">
+            <wp:extent cx="5943600" cy="1727200"/>
+            <wp:effectExtent l="0" t="0" r="0" b="0"/>
+            <wp:docPr id="287634551" name="Picture 1" descr="A screenshot of a calendar&#10;&#10;AI-generated content may be incorrect."/>
+            <wp:cNvGraphicFramePr>
+              <a:graphicFrameLocks xmlns:a="http://schemas.openxmlformats.org/drawingml/2006/main" noChangeAspect="1"/>
+            </wp:cNvGraphicFramePr>
+            <a:graphic xmlns:a="http://schemas.openxmlformats.org/drawingml/2006/main">
+              <a:graphicData uri="http://schemas.openxmlformats.org/drawingml/2006/picture">
+                <pic:pic xmlns:pic="http://schemas.openxmlformats.org/drawingml/2006/picture">
+                  <pic:nvPicPr>
+                    <pic:cNvPr id="287634551" name="Picture 1" descr="A screenshot of a calendar&#10;&#10;AI-generated content may be incorrect."/>
+                    <pic:cNvPicPr/>
+                  </pic:nvPicPr>
+                  <pic:blipFill rotWithShape="1">
+                    <a:blip r:embed="rId30">
+                      <a:extLst>
+                        <a:ext uri="{28A0092B-C50C-407E-A947-70E740481C1C}">
+                          <a14:useLocalDpi xmlns:a14="http://schemas.microsoft.com/office/drawing/2010/main" val="0"/>
+                        </a:ext>
+                      </a:extLst>
+                    </a:blip>
+                    <a:srcRect b="24633"/>
+                    <a:stretch/>
+                  </pic:blipFill>
+                  <pic:spPr bwMode="auto">
+                    <a:xfrm>
+                      <a:off x="0" y="0"/>
+                      <a:ext cx="5943600" cy="1727200"/>
+                    </a:xfrm>
+                    <a:prstGeom prst="rect">
+                      <a:avLst/>
+                    </a:prstGeom>
+                    <a:ln>
+                      <a:noFill/>
+                    </a:ln>
+                    <a:extLst>
+                      <a:ext uri="{53640926-AAD7-44D8-BBD7-CCE9431645EC}">
+                        <a14:shadowObscured xmlns:a14="http://schemas.microsoft.com/office/drawing/2010/main"/>
+                      </a:ext>
+                    </a:extLst>
+                  </pic:spPr>
+                </pic:pic>
+              </a:graphicData>
+            </a:graphic>
+          </wp:inline>
+        </w:drawing>
+      </w:r>
+    </w:p>
+    <w:p>
+      <w:pPr>
+        <w:rPr>
+          <w:i/>
+          <w:iCs/>
+        </w:rPr>
+      </w:pPr>
+      <w:r>
+        <w:rPr>
+          <w:i/>
+          <w:iCs/>
+        </w:rPr>
+        <w:t>After moving teacher/classroom information to proper lines:</w:t>
+      </w:r>
+    </w:p>
+    <w:p>
+      <w:r>
+        <w:rPr>
+          <w:noProof/>
+        </w:rPr>
+        <w:drawing>
+          <wp:inline distT="0" distB="0" distL="0" distR="0" wp14:anchorId="5577DDCB" wp14:editId="7FAB57C4">
+            <wp:extent cx="4965700" cy="1771921"/>
+            <wp:effectExtent l="0" t="0" r="0" b="6350"/>
+            <wp:docPr id="560674034" name="Picture 2" descr="A screenshot of a spreadsheet&#10;&#10;AI-generated content may be incorrect."/>
+            <wp:cNvGraphicFramePr>
+              <a:graphicFrameLocks xmlns:a="http://schemas.openxmlformats.org/drawingml/2006/main" noChangeAspect="1"/>
+            </wp:cNvGraphicFramePr>
+            <a:graphic xmlns:a="http://schemas.openxmlformats.org/drawingml/2006/main">
+              <a:graphicData uri="http://schemas.openxmlformats.org/drawingml/2006/picture">
+                <pic:pic xmlns:pic="http://schemas.openxmlformats.org/drawingml/2006/picture">
+                  <pic:nvPicPr>
+                    <pic:cNvPr id="560674034" name="Picture 2" descr="A screenshot of a spreadsheet&#10;&#10;AI-generated content may be incorrect."/>
+                    <pic:cNvPicPr/>
+                  </pic:nvPicPr>
+                  <pic:blipFill rotWithShape="1">
+                    <a:blip r:embed="rId31" cstate="print">
+                      <a:extLst>
+                        <a:ext uri="{28A0092B-C50C-407E-A947-70E740481C1C}">
+                          <a14:useLocalDpi xmlns:a14="http://schemas.microsoft.com/office/drawing/2010/main" val="0"/>
+                        </a:ext>
+                      </a:extLst>
+                    </a:blip>
+                    <a:srcRect b="8269"/>
+                    <a:stretch/>
+                  </pic:blipFill>
+                  <pic:spPr bwMode="auto">
+                    <a:xfrm>
+                      <a:off x="0" y="0"/>
+                      <a:ext cx="5003107" cy="1785269"/>
+                    </a:xfrm>
+                    <a:prstGeom prst="rect">
+                      <a:avLst/>
+                    </a:prstGeom>
+                    <a:ln>
+                      <a:noFill/>
+                    </a:ln>
+                    <a:extLst>
+                      <a:ext uri="{53640926-AAD7-44D8-BBD7-CCE9431645EC}">
+                        <a14:shadowObscured xmlns:a14="http://schemas.microsoft.com/office/drawing/2010/main"/>
+                      </a:ext>
+                    </a:extLst>
+                  </pic:spPr>
+                </pic:pic>
+              </a:graphicData>
+            </a:graphic>
+          </wp:inline>
+        </w:drawing>
+      </w:r>
+    </w:p>
+    <w:p>
+      <w:r>
+        <w:t>Save as a CSV and you should be good to go!</w:t>
+      </w:r>
+    </w:p>
     <w:sectPr>
-      <w:footerReference w:type="even" r:id="rId30"/>
-      <w:footerReference w:type="default" r:id="rId31"/>
+      <w:footerReference w:type="even" r:id="rId32"/>
+      <w:footerReference w:type="default" r:id="rId33"/>
       <w:pgSz w:w="12240" w:h="15840"/>
       <w:pgMar w:top="1440" w:right="1440" w:bottom="1440" w:left="1440" w:header="720" w:footer="720" w:gutter="0"/>
       <w:cols w:space="720"/>

</xml_diff>

<commit_message>
Emailer updates and grade level column
Added grade level column to main spreadsheet.
Updated label.py to be more robust against changes to spreadsheet formatting. Tested after changes and appears to be working well.
Modified emailer.py to have the following changes:
- Add a message box to confirm and auto send the email, or cancel the email (simply does not send and throws exception)
- Check box for mac / windows to accomodate ctl-enter vs cmd-enter
- Checkbox to include teacher email in the list of emails
- Modification of t_block to include group # and grade level (move to matrix?)
Need to test emailer.py changes and update documentation.
</commit_message>
<xml_diff>
--- a/Guide_VT2.docx
+++ b/Guide_VT2.docx
@@ -1,6 +1,6 @@
 
 <file path=word/document.xml><?xml version="1.0" encoding="utf-8"?>
-<w:document xmlns:wpc="http://schemas.microsoft.com/office/word/2010/wordprocessingCanvas" xmlns:cx="http://schemas.microsoft.com/office/drawing/2014/chartex" xmlns:cx1="http://schemas.microsoft.com/office/drawing/2015/9/8/chartex" xmlns:cx2="http://schemas.microsoft.com/office/drawing/2015/10/21/chartex" xmlns:cx3="http://schemas.microsoft.com/office/drawing/2016/5/9/chartex" xmlns:cx4="http://schemas.microsoft.com/office/drawing/2016/5/10/chartex" xmlns:cx5="http://schemas.microsoft.com/office/drawing/2016/5/11/chartex" xmlns:cx6="http://schemas.microsoft.com/office/drawing/2016/5/12/chartex" xmlns:cx7="http://schemas.microsoft.com/office/drawing/2016/5/13/chartex" xmlns:cx8="http://schemas.microsoft.com/office/drawing/2016/5/14/chartex" xmlns:mc="http://schemas.openxmlformats.org/markup-compatibility/2006" xmlns:aink="http://schemas.microsoft.com/office/drawing/2016/ink" xmlns:am3d="http://schemas.microsoft.com/office/drawing/2017/model3d" xmlns:o="urn:schemas-microsoft-com:office:office" xmlns:oel="http://schemas.microsoft.com/office/2019/extlst" xmlns:r="http://schemas.openxmlformats.org/officeDocument/2006/relationships" xmlns:m="http://schemas.openxmlformats.org/officeDocument/2006/math" xmlns:v="urn:schemas-microsoft-com:vml" xmlns:wp14="http://schemas.microsoft.com/office/word/2010/wordprocessingDrawing" xmlns:wp="http://schemas.openxmlformats.org/drawingml/2006/wordprocessingDrawing" xmlns:w10="urn:schemas-microsoft-com:office:word" xmlns:w="http://schemas.openxmlformats.org/wordprocessingml/2006/main" xmlns:w14="http://schemas.microsoft.com/office/word/2010/wordml" xmlns:w15="http://schemas.microsoft.com/office/word/2012/wordml" xmlns:w16cex="http://schemas.microsoft.com/office/word/2018/wordml/cex" xmlns:w16cid="http://schemas.microsoft.com/office/word/2016/wordml/cid" xmlns:w16="http://schemas.microsoft.com/office/word/2018/wordml" xmlns:w16du="http://schemas.microsoft.com/office/word/2023/wordml/word16du" xmlns:w16sdtdh="http://schemas.microsoft.com/office/word/2020/wordml/sdtdatahash" xmlns:w16sdtfl="http://schemas.microsoft.com/office/word/2024/wordml/sdtformatlock" xmlns:w16se="http://schemas.microsoft.com/office/word/2015/wordml/symex" xmlns:wpg="http://schemas.microsoft.com/office/word/2010/wordprocessingGroup" xmlns:wpi="http://schemas.microsoft.com/office/word/2010/wordprocessingInk" xmlns:wne="http://schemas.microsoft.com/office/word/2006/wordml" xmlns:wps="http://schemas.microsoft.com/office/word/2010/wordprocessingShape" mc:Ignorable="w14 w15 w16se w16cid w16 w16cex w16sdtdh w16sdtfl w16du wp14">
+<w:document xmlns:wpc="http://schemas.microsoft.com/office/word/2010/wordprocessingCanvas" xmlns:cx="http://schemas.microsoft.com/office/drawing/2014/chartex" xmlns:cx1="http://schemas.microsoft.com/office/drawing/2015/9/8/chartex" xmlns:mc="http://schemas.openxmlformats.org/markup-compatibility/2006" xmlns:o="urn:schemas-microsoft-com:office:office" xmlns:r="http://schemas.openxmlformats.org/officeDocument/2006/relationships" xmlns:m="http://schemas.openxmlformats.org/officeDocument/2006/math" xmlns:v="urn:schemas-microsoft-com:vml" xmlns:wp14="http://schemas.microsoft.com/office/word/2010/wordprocessingDrawing" xmlns:wp="http://schemas.openxmlformats.org/drawingml/2006/wordprocessingDrawing" xmlns:w10="urn:schemas-microsoft-com:office:word" xmlns:w="http://schemas.openxmlformats.org/wordprocessingml/2006/main" xmlns:w14="http://schemas.microsoft.com/office/word/2010/wordml" xmlns:w15="http://schemas.microsoft.com/office/word/2012/wordml" xmlns:w16se="http://schemas.microsoft.com/office/word/2015/wordml/symex" xmlns:wpg="http://schemas.microsoft.com/office/word/2010/wordprocessingGroup" xmlns:wpi="http://schemas.microsoft.com/office/word/2010/wordprocessingInk" xmlns:wne="http://schemas.microsoft.com/office/word/2006/wordml" xmlns:wps="http://schemas.microsoft.com/office/word/2010/wordprocessingShape" mc:Ignorable="w14 w15 w16se wp14">
   <w:body>
     <w:p>
       <w:pPr>
@@ -340,29 +340,13 @@
     </w:p>
     <w:p>
       <w:r>
-        <w:t xml:space="preserve">At this point in time the code has not yet been compiled into a single executable. Unfortunately, this means that you will have to have Python installed onto your computer with </w:t>
-      </w:r>
-      <w:proofErr w:type="gramStart"/>
-      <w:r>
-        <w:t>all of</w:t>
-      </w:r>
-      <w:proofErr w:type="gramEnd"/>
-      <w:r>
-        <w:t xml:space="preserve"> the required dependencies (packages).</w:t>
+        <w:t>At this point in time the code has not yet been compiled into a single executable. Unfortunately, this means that you will have to have Python installed onto your computer with all of the required dependencies (packages).</w:t>
       </w:r>
     </w:p>
     <w:p/>
     <w:p>
       <w:r>
-        <w:t xml:space="preserve">There are many ways to install/run Python. If you are familiar with </w:t>
-      </w:r>
-      <w:proofErr w:type="gramStart"/>
-      <w:r>
-        <w:t>Python</w:t>
-      </w:r>
-      <w:proofErr w:type="gramEnd"/>
-      <w:r>
-        <w:t xml:space="preserve"> then you likely know how to install packages and run the code. If not, follow these steps:</w:t>
+        <w:t>There are many ways to install/run Python. If you are familiar with Python then you likely know how to install packages and run the code. If not, follow these steps:</w:t>
       </w:r>
     </w:p>
     <w:p/>
@@ -421,13 +405,8 @@
           <w:numId w:val="5"/>
         </w:numPr>
       </w:pPr>
-      <w:proofErr w:type="gramStart"/>
-      <w:r>
-        <w:t>“!pip</w:t>
-      </w:r>
-      <w:proofErr w:type="gramEnd"/>
-      <w:r>
-        <w:t xml:space="preserve"> install selenium”</w:t>
+      <w:r>
+        <w:t>“!pip install selenium”</w:t>
       </w:r>
     </w:p>
     <w:p>
@@ -438,13 +417,8 @@
           <w:numId w:val="5"/>
         </w:numPr>
       </w:pPr>
-      <w:proofErr w:type="gramStart"/>
-      <w:r>
-        <w:t>“!pip</w:t>
-      </w:r>
-      <w:proofErr w:type="gramEnd"/>
-      <w:r>
-        <w:t xml:space="preserve"> install </w:t>
+      <w:r>
+        <w:t xml:space="preserve">“!pip install </w:t>
       </w:r>
       <w:proofErr w:type="spellStart"/>
       <w:r>
@@ -463,13 +437,8 @@
           <w:numId w:val="5"/>
         </w:numPr>
       </w:pPr>
-      <w:proofErr w:type="gramStart"/>
-      <w:r>
-        <w:t>“!pip</w:t>
-      </w:r>
-      <w:proofErr w:type="gramEnd"/>
-      <w:r>
-        <w:t xml:space="preserve"> install </w:t>
+      <w:r>
+        <w:t xml:space="preserve">“!pip install </w:t>
       </w:r>
       <w:proofErr w:type="spellStart"/>
       <w:r>
@@ -488,13 +457,8 @@
           <w:numId w:val="5"/>
         </w:numPr>
       </w:pPr>
-      <w:proofErr w:type="gramStart"/>
-      <w:r>
-        <w:t>“!pip</w:t>
-      </w:r>
-      <w:proofErr w:type="gramEnd"/>
-      <w:r>
-        <w:t xml:space="preserve"> install keyboard”</w:t>
+      <w:r>
+        <w:t>“!pip install keyboard”</w:t>
       </w:r>
     </w:p>
     <w:p/>
@@ -517,6 +481,7 @@
       <w:r>
         <w:rPr>
           <w:noProof/>
+          <w:lang w:eastAsia="en-US"/>
         </w:rPr>
         <w:drawing>
           <wp:inline distT="0" distB="0" distL="0" distR="0" wp14:anchorId="55BB86CD" wp14:editId="50667957">
@@ -604,6 +569,7 @@
       <w:r>
         <w:rPr>
           <w:noProof/>
+          <w:lang w:eastAsia="en-US"/>
         </w:rPr>
         <w:drawing>
           <wp:inline distT="0" distB="0" distL="0" distR="0" wp14:anchorId="2F2E7227" wp14:editId="2084601F">
@@ -650,15 +616,7 @@
     </w:p>
     <w:p>
       <w:r>
-        <w:t xml:space="preserve">The datafile is what stores </w:t>
-      </w:r>
-      <w:proofErr w:type="gramStart"/>
-      <w:r>
-        <w:t>all of</w:t>
-      </w:r>
-      <w:proofErr w:type="gramEnd"/>
-      <w:r>
-        <w:t xml:space="preserve"> the info (teams, teachers, volunteers)</w:t>
+        <w:t>The datafile is what stores all of the info (teams, teachers, volunteers)</w:t>
       </w:r>
     </w:p>
     <w:p>
@@ -719,15 +677,7 @@
       </w:r>
       <w:proofErr w:type="spellEnd"/>
       <w:r>
-        <w:t xml:space="preserve">” documents are essential to the </w:t>
-      </w:r>
-      <w:proofErr w:type="gramStart"/>
-      <w:r>
-        <w:t>program</w:t>
-      </w:r>
-      <w:proofErr w:type="gramEnd"/>
-      <w:r>
-        <w:t xml:space="preserve"> but you will not have to directly interface with them. </w:t>
+        <w:t xml:space="preserve">” documents are essential to the program but you will not have to directly interface with them. </w:t>
       </w:r>
     </w:p>
     <w:p>
@@ -838,6 +788,9 @@
         <w:t xml:space="preserve">, </w:t>
       </w:r>
       <w:r>
+        <w:t xml:space="preserve">Grade Level, </w:t>
+      </w:r>
+      <w:r>
         <w:t>Lesson 1</w:t>
       </w:r>
       <w:r>
@@ -875,6 +828,7 @@
       <w:r>
         <w:rPr>
           <w:noProof/>
+          <w:lang w:eastAsia="en-US"/>
         </w:rPr>
         <w:drawing>
           <wp:inline distT="0" distB="0" distL="0" distR="0" wp14:anchorId="18EABB59" wp14:editId="285343D8">
@@ -971,6 +925,7 @@
       <w:r>
         <w:rPr>
           <w:noProof/>
+          <w:lang w:eastAsia="en-US"/>
         </w:rPr>
         <w:drawing>
           <wp:inline distT="0" distB="0" distL="0" distR="0" wp14:anchorId="5F33E227" wp14:editId="2ED33EF1">
@@ -1036,6 +991,7 @@
           <w:i/>
           <w:iCs/>
           <w:noProof/>
+          <w:lang w:eastAsia="en-US"/>
         </w:rPr>
         <w:drawing>
           <wp:inline distT="0" distB="0" distL="0" distR="0" wp14:anchorId="13A7B02F" wp14:editId="65E43F12">
@@ -1217,6 +1173,14 @@
       <w:r>
         <w:t>Teacher email, school, lessons</w:t>
       </w:r>
+      <w:r>
+        <w:t xml:space="preserve">, </w:t>
+      </w:r>
+      <w:proofErr w:type="spellStart"/>
+      <w:r>
+        <w:t>etc</w:t>
+      </w:r>
+      <w:proofErr w:type="spellEnd"/>
     </w:p>
     <w:p>
       <w:pPr>
@@ -1252,6 +1216,7 @@
       <w:r>
         <w:rPr>
           <w:noProof/>
+          <w:lang w:eastAsia="en-US"/>
         </w:rPr>
         <w:drawing>
           <wp:inline distT="0" distB="0" distL="0" distR="0" wp14:anchorId="53A63C32" wp14:editId="63DAA8D3">
@@ -1346,6 +1311,7 @@
       <w:r>
         <w:rPr>
           <w:noProof/>
+          <w:lang w:eastAsia="en-US"/>
         </w:rPr>
         <w:drawing>
           <wp:inline distT="0" distB="0" distL="0" distR="0" wp14:anchorId="43A39D33" wp14:editId="7AE5A24F">
@@ -1425,6 +1391,7 @@
           <w:b/>
           <w:bCs/>
         </w:rPr>
+        <w:lastRenderedPageBreak/>
         <w:t>Sticker l</w:t>
       </w:r>
       <w:r>
@@ -1453,6 +1420,7 @@
       <w:r>
         <w:rPr>
           <w:noProof/>
+          <w:lang w:eastAsia="en-US"/>
         </w:rPr>
         <w:drawing>
           <wp:inline distT="0" distB="0" distL="0" distR="0" wp14:anchorId="730F4E1B" wp14:editId="057F72F5">
@@ -1513,6 +1481,7 @@
       <w:r>
         <w:rPr>
           <w:noProof/>
+          <w:lang w:eastAsia="en-US"/>
         </w:rPr>
         <w:drawing>
           <wp:inline distT="0" distB="0" distL="0" distR="0" wp14:anchorId="2012F792" wp14:editId="4480B76C">
@@ -1563,33 +1532,34 @@
           <w:b/>
           <w:bCs/>
         </w:rPr>
+        <w:t>Full table of teams (</w:t>
+      </w:r>
+      <w:r>
+        <w:rPr>
+          <w:b/>
+          <w:bCs/>
+          <w:u w:val="single"/>
+        </w:rPr>
+        <w:t>has each group member</w:t>
+      </w:r>
+      <w:r>
+        <w:rPr>
+          <w:b/>
+          <w:bCs/>
+        </w:rPr>
+        <w:t>):</w:t>
+      </w:r>
+      <w:r>
+        <w:t xml:space="preserve"> teams_table_full.pdf</w:t>
+      </w:r>
+    </w:p>
+    <w:p>
+      <w:r>
+        <w:rPr>
+          <w:noProof/>
+          <w:lang w:eastAsia="en-US"/>
+        </w:rPr>
         <w:lastRenderedPageBreak/>
-        <w:t>Full table of teams (</w:t>
-      </w:r>
-      <w:r>
-        <w:rPr>
-          <w:b/>
-          <w:bCs/>
-          <w:u w:val="single"/>
-        </w:rPr>
-        <w:t>has each group member</w:t>
-      </w:r>
-      <w:r>
-        <w:rPr>
-          <w:b/>
-          <w:bCs/>
-        </w:rPr>
-        <w:t>):</w:t>
-      </w:r>
-      <w:r>
-        <w:t xml:space="preserve"> teams_table_full.pdf</w:t>
-      </w:r>
-    </w:p>
-    <w:p>
-      <w:r>
-        <w:rPr>
-          <w:noProof/>
-        </w:rPr>
         <w:drawing>
           <wp:inline distT="0" distB="0" distL="0" distR="0" wp14:anchorId="4B4F8607" wp14:editId="6E0259C7">
             <wp:extent cx="5943600" cy="1819910"/>
@@ -1699,6 +1669,7 @@
           <w:noProof/>
           <w:sz w:val="32"/>
           <w:szCs w:val="32"/>
+          <w:lang w:eastAsia="en-US"/>
         </w:rPr>
         <w:drawing>
           <wp:inline distT="0" distB="0" distL="0" distR="0" wp14:anchorId="5161174C" wp14:editId="2BFFD0FE">
@@ -1844,6 +1815,7 @@
         <w:rPr>
           <w:rFonts w:hint="eastAsia"/>
           <w:noProof/>
+          <w:lang w:eastAsia="en-US"/>
         </w:rPr>
         <w:drawing>
           <wp:inline distT="0" distB="0" distL="0" distR="0" wp14:anchorId="3494979D" wp14:editId="05A0C929">
@@ -1912,6 +1884,7 @@
       <w:r>
         <w:rPr>
           <w:noProof/>
+          <w:lang w:eastAsia="en-US"/>
         </w:rPr>
         <w:drawing>
           <wp:inline distT="0" distB="0" distL="0" distR="0" wp14:anchorId="78A3A391" wp14:editId="558DCC85">
@@ -1999,6 +1972,7 @@
       <w:r>
         <w:rPr>
           <w:noProof/>
+          <w:lang w:eastAsia="en-US"/>
         </w:rPr>
         <w:drawing>
           <wp:inline distT="0" distB="0" distL="0" distR="0" wp14:anchorId="0C371E87" wp14:editId="3A7917E7">
@@ -2045,6 +2019,7 @@
       <w:r>
         <w:rPr>
           <w:noProof/>
+          <w:lang w:eastAsia="en-US"/>
         </w:rPr>
         <w:drawing>
           <wp:inline distT="0" distB="0" distL="0" distR="0" wp14:anchorId="3BF47976" wp14:editId="35A007CE">
@@ -2092,6 +2067,7 @@
       <w:r>
         <w:rPr>
           <w:noProof/>
+          <w:lang w:eastAsia="en-US"/>
         </w:rPr>
         <w:drawing>
           <wp:inline distT="0" distB="0" distL="0" distR="0" wp14:anchorId="3EB3510E" wp14:editId="2982D8CD">
@@ -2245,6 +2221,7 @@
       <w:r>
         <w:rPr>
           <w:noProof/>
+          <w:lang w:eastAsia="en-US"/>
         </w:rPr>
         <w:drawing>
           <wp:inline distT="0" distB="0" distL="0" distR="0" wp14:anchorId="2CD5F2BE" wp14:editId="3BC9BF45">
@@ -2299,6 +2276,7 @@
       <w:r>
         <w:rPr>
           <w:noProof/>
+          <w:lang w:eastAsia="en-US"/>
         </w:rPr>
         <w:drawing>
           <wp:inline distT="0" distB="0" distL="0" distR="0" wp14:anchorId="458EAB14" wp14:editId="356FBBA7">
@@ -2375,22 +2353,12 @@
           <w:bCs/>
           <w:u w:val="single"/>
         </w:rPr>
-        <w:t xml:space="preserve"> the group # keyword</w:t>
-      </w:r>
-      <w:proofErr w:type="gramStart"/>
-      <w:r>
-        <w:rPr>
-          <w:b/>
-          <w:bCs/>
-          <w:u w:val="single"/>
-        </w:rPr>
-        <w:t>:</w:t>
+        <w:t xml:space="preserve"> the group # keyword:</w:t>
       </w:r>
       <w:r>
         <w:t xml:space="preserve">  {</w:t>
       </w:r>
       <w:proofErr w:type="spellStart"/>
-      <w:proofErr w:type="gramEnd"/>
       <w:r>
         <w:t>team_number</w:t>
       </w:r>
@@ -2446,6 +2414,7 @@
       <w:r>
         <w:rPr>
           <w:noProof/>
+          <w:lang w:eastAsia="en-US"/>
         </w:rPr>
         <w:drawing>
           <wp:inline distT="0" distB="0" distL="0" distR="0" wp14:anchorId="53C020A5" wp14:editId="3CA2A335">
@@ -2493,6 +2462,7 @@
       <w:r>
         <w:rPr>
           <w:noProof/>
+          <w:lang w:eastAsia="en-US"/>
         </w:rPr>
         <w:drawing>
           <wp:inline distT="0" distB="0" distL="0" distR="0" wp14:anchorId="15890E4F" wp14:editId="39DECB67">
@@ -2544,21 +2514,6 @@
           <w:b/>
           <w:bCs/>
         </w:rPr>
-        <w:t xml:space="preserve">During testing I have configured the program to not automatically send the email. However, in the future it can also be automatically sent. </w:t>
-      </w:r>
-    </w:p>
-    <w:p>
-      <w:pPr>
-        <w:rPr>
-          <w:b/>
-          <w:bCs/>
-        </w:rPr>
-      </w:pPr>
-      <w:r>
-        <w:rPr>
-          <w:b/>
-          <w:bCs/>
-        </w:rPr>
         <w:br w:type="page"/>
       </w:r>
     </w:p>
@@ -2580,15 +2535,7 @@
     </w:p>
     <w:p>
       <w:r>
-        <w:t xml:space="preserve">There is an options section in the email wizard with a checkbox for “CC/BCC Skip”. By </w:t>
-      </w:r>
-      <w:proofErr w:type="gramStart"/>
-      <w:r>
-        <w:t>default</w:t>
-      </w:r>
-      <w:proofErr w:type="gramEnd"/>
-      <w:r>
-        <w:t xml:space="preserve"> this should be turned on.</w:t>
+        <w:t>There is an options section in the email wizard with a checkbox for “CC/BCC Skip”. By default this should be turned on.</w:t>
       </w:r>
     </w:p>
     <w:p>
@@ -2615,6 +2562,7 @@
       <w:r>
         <w:rPr>
           <w:noProof/>
+          <w:lang w:eastAsia="en-US"/>
         </w:rPr>
         <w:drawing>
           <wp:inline distT="0" distB="0" distL="0" distR="0" wp14:anchorId="631C7EB6" wp14:editId="57360546">
@@ -2672,6 +2620,7 @@
       <w:r>
         <w:rPr>
           <w:noProof/>
+          <w:lang w:eastAsia="en-US"/>
         </w:rPr>
         <w:drawing>
           <wp:inline distT="0" distB="0" distL="0" distR="0" wp14:anchorId="37D863C3" wp14:editId="31ADB1E7">
@@ -2738,6 +2687,8 @@
         <w:t>If you have a CC/BCC section, you can keep the checkbox checked and the program will know to skip over these lines.</w:t>
       </w:r>
     </w:p>
+    <w:p/>
+    <w:p/>
     <w:p>
       <w:r>
         <w:br w:type="page"/>
@@ -2760,8 +2711,10 @@
           <w:szCs w:val="32"/>
         </w:rPr>
         <w:lastRenderedPageBreak/>
-        <w:t>TROUBLESHOOTING</w:t>
-      </w:r>
+        <w:t>TROUBLESHOOTI</w:t>
+      </w:r>
+      <w:bookmarkStart w:id="0" w:name="_GoBack"/>
+      <w:bookmarkEnd w:id="0"/>
       <w:r>
         <w:rPr>
           <w:b/>
@@ -2769,60 +2722,27 @@
           <w:sz w:val="32"/>
           <w:szCs w:val="32"/>
         </w:rPr>
-        <w:t>:</w:t>
-      </w:r>
-    </w:p>
-    <w:p>
-      <w:r>
-        <w:t>Sometimes the program gets frozen. To fix this, click the top bar and drag the program. For some reason this fixes it.</w:t>
-      </w:r>
-    </w:p>
-    <w:p>
-      <w:r>
-        <w:t xml:space="preserve">Once you run the program once, it is good to restart the Python kernel. You can do this in Spyder by </w:t>
-      </w:r>
-      <w:proofErr w:type="gramStart"/>
-      <w:r>
-        <w:t>right-clicking</w:t>
-      </w:r>
-      <w:proofErr w:type="gramEnd"/>
-      <w:r>
-        <w:t xml:space="preserve"> the console and hitting “quit”</w:t>
-      </w:r>
-      <w:r>
-        <w:br w:type="page"/>
-      </w:r>
-    </w:p>
-    <w:p>
-      <w:pPr>
+        <w:t>NG</w:t>
+      </w:r>
+      <w:r>
         <w:rPr>
           <w:b/>
           <w:bCs/>
           <w:sz w:val="32"/>
           <w:szCs w:val="32"/>
         </w:rPr>
-      </w:pPr>
-      <w:r>
-        <w:rPr>
-          <w:b/>
-          <w:bCs/>
-          <w:sz w:val="32"/>
-          <w:szCs w:val="32"/>
-        </w:rPr>
-        <w:lastRenderedPageBreak/>
-        <w:t>WISH/ISSUE LIST</w:t>
-      </w:r>
-      <w:r>
-        <w:rPr>
-          <w:b/>
-          <w:bCs/>
-          <w:sz w:val="32"/>
-          <w:szCs w:val="32"/>
-        </w:rPr>
         <w:t>:</w:t>
       </w:r>
     </w:p>
     <w:p>
+      <w:r>
+        <w:t>Sometimes the program gets frozen. To fix this, click the top bar and drag the program. For some reason this fixes it.</w:t>
+      </w:r>
+    </w:p>
+    <w:p>
+      <w:r>
+        <w:t>Once you run the program once, it is good to restart the Python kernel. You can do this in Spyder by right-clicking the console and hitting “quit”</w:t>
+      </w:r>
       <w:r>
         <w:br w:type="page"/>
       </w:r>
@@ -3022,15 +2942,7 @@
         <w:t>Unfortunately,</w:t>
       </w:r>
       <w:r>
-        <w:t xml:space="preserve"> you will have to now move all of the teacher </w:t>
-      </w:r>
-      <w:proofErr w:type="gramStart"/>
-      <w:r>
-        <w:t>information</w:t>
-      </w:r>
-      <w:proofErr w:type="gramEnd"/>
-      <w:r>
-        <w:t xml:space="preserve"> so it is with the corresponding groups (but you only need it on the first line of each group, see below):</w:t>
+        <w:t xml:space="preserve"> you will have to now move all of the teacher information so it is with the corresponding groups (but you only need it on the first line of each group, see below):</w:t>
       </w:r>
     </w:p>
     <w:p>
@@ -3052,6 +2964,7 @@
       <w:r>
         <w:rPr>
           <w:noProof/>
+          <w:lang w:eastAsia="en-US"/>
         </w:rPr>
         <w:drawing>
           <wp:inline distT="0" distB="0" distL="0" distR="0" wp14:anchorId="5B939717" wp14:editId="224F0096">
@@ -3122,6 +3035,7 @@
       <w:r>
         <w:rPr>
           <w:noProof/>
+          <w:lang w:eastAsia="en-US"/>
         </w:rPr>
         <w:drawing>
           <wp:inline distT="0" distB="0" distL="0" distR="0" wp14:anchorId="5577DDCB" wp14:editId="7FAB57C4">
@@ -3191,7 +3105,7 @@
 </file>
 
 <file path=word/endnotes.xml><?xml version="1.0" encoding="utf-8"?>
-<w:endnotes xmlns:wpc="http://schemas.microsoft.com/office/word/2010/wordprocessingCanvas" xmlns:cx="http://schemas.microsoft.com/office/drawing/2014/chartex" xmlns:cx1="http://schemas.microsoft.com/office/drawing/2015/9/8/chartex" xmlns:cx2="http://schemas.microsoft.com/office/drawing/2015/10/21/chartex" xmlns:cx3="http://schemas.microsoft.com/office/drawing/2016/5/9/chartex" xmlns:cx4="http://schemas.microsoft.com/office/drawing/2016/5/10/chartex" xmlns:cx5="http://schemas.microsoft.com/office/drawing/2016/5/11/chartex" xmlns:cx6="http://schemas.microsoft.com/office/drawing/2016/5/12/chartex" xmlns:cx7="http://schemas.microsoft.com/office/drawing/2016/5/13/chartex" xmlns:cx8="http://schemas.microsoft.com/office/drawing/2016/5/14/chartex" xmlns:mc="http://schemas.openxmlformats.org/markup-compatibility/2006" xmlns:aink="http://schemas.microsoft.com/office/drawing/2016/ink" xmlns:am3d="http://schemas.microsoft.com/office/drawing/2017/model3d" xmlns:o="urn:schemas-microsoft-com:office:office" xmlns:oel="http://schemas.microsoft.com/office/2019/extlst" xmlns:r="http://schemas.openxmlformats.org/officeDocument/2006/relationships" xmlns:m="http://schemas.openxmlformats.org/officeDocument/2006/math" xmlns:v="urn:schemas-microsoft-com:vml" xmlns:wp14="http://schemas.microsoft.com/office/word/2010/wordprocessingDrawing" xmlns:wp="http://schemas.openxmlformats.org/drawingml/2006/wordprocessingDrawing" xmlns:w10="urn:schemas-microsoft-com:office:word" xmlns:w="http://schemas.openxmlformats.org/wordprocessingml/2006/main" xmlns:w14="http://schemas.microsoft.com/office/word/2010/wordml" xmlns:w15="http://schemas.microsoft.com/office/word/2012/wordml" xmlns:w16cex="http://schemas.microsoft.com/office/word/2018/wordml/cex" xmlns:w16cid="http://schemas.microsoft.com/office/word/2016/wordml/cid" xmlns:w16="http://schemas.microsoft.com/office/word/2018/wordml" xmlns:w16du="http://schemas.microsoft.com/office/word/2023/wordml/word16du" xmlns:w16sdtdh="http://schemas.microsoft.com/office/word/2020/wordml/sdtdatahash" xmlns:w16sdtfl="http://schemas.microsoft.com/office/word/2024/wordml/sdtformatlock" xmlns:w16se="http://schemas.microsoft.com/office/word/2015/wordml/symex" xmlns:wpg="http://schemas.microsoft.com/office/word/2010/wordprocessingGroup" xmlns:wpi="http://schemas.microsoft.com/office/word/2010/wordprocessingInk" xmlns:wne="http://schemas.microsoft.com/office/word/2006/wordml" xmlns:wps="http://schemas.microsoft.com/office/word/2010/wordprocessingShape" mc:Ignorable="w14 w15 w16se w16cid w16 w16cex w16sdtdh w16sdtfl w16du wp14">
+<w:endnotes xmlns:wpc="http://schemas.microsoft.com/office/word/2010/wordprocessingCanvas" xmlns:cx="http://schemas.microsoft.com/office/drawing/2014/chartex" xmlns:cx1="http://schemas.microsoft.com/office/drawing/2015/9/8/chartex" xmlns:mc="http://schemas.openxmlformats.org/markup-compatibility/2006" xmlns:o="urn:schemas-microsoft-com:office:office" xmlns:r="http://schemas.openxmlformats.org/officeDocument/2006/relationships" xmlns:m="http://schemas.openxmlformats.org/officeDocument/2006/math" xmlns:v="urn:schemas-microsoft-com:vml" xmlns:wp14="http://schemas.microsoft.com/office/word/2010/wordprocessingDrawing" xmlns:wp="http://schemas.openxmlformats.org/drawingml/2006/wordprocessingDrawing" xmlns:w10="urn:schemas-microsoft-com:office:word" xmlns:w="http://schemas.openxmlformats.org/wordprocessingml/2006/main" xmlns:w14="http://schemas.microsoft.com/office/word/2010/wordml" xmlns:w15="http://schemas.microsoft.com/office/word/2012/wordml" xmlns:w16se="http://schemas.microsoft.com/office/word/2015/wordml/symex" xmlns:wpg="http://schemas.microsoft.com/office/word/2010/wordprocessingGroup" xmlns:wpi="http://schemas.microsoft.com/office/word/2010/wordprocessingInk" xmlns:wne="http://schemas.microsoft.com/office/word/2006/wordml" xmlns:wps="http://schemas.microsoft.com/office/word/2010/wordprocessingShape" mc:Ignorable="w14 w15 w16se wp14">
   <w:endnote w:type="separator" w:id="-1">
     <w:p>
       <w:pPr>
@@ -3216,7 +3130,7 @@
 </file>
 
 <file path=word/footer1.xml><?xml version="1.0" encoding="utf-8"?>
-<w:ftr xmlns:wpc="http://schemas.microsoft.com/office/word/2010/wordprocessingCanvas" xmlns:cx="http://schemas.microsoft.com/office/drawing/2014/chartex" xmlns:cx1="http://schemas.microsoft.com/office/drawing/2015/9/8/chartex" xmlns:cx2="http://schemas.microsoft.com/office/drawing/2015/10/21/chartex" xmlns:cx3="http://schemas.microsoft.com/office/drawing/2016/5/9/chartex" xmlns:cx4="http://schemas.microsoft.com/office/drawing/2016/5/10/chartex" xmlns:cx5="http://schemas.microsoft.com/office/drawing/2016/5/11/chartex" xmlns:cx6="http://schemas.microsoft.com/office/drawing/2016/5/12/chartex" xmlns:cx7="http://schemas.microsoft.com/office/drawing/2016/5/13/chartex" xmlns:cx8="http://schemas.microsoft.com/office/drawing/2016/5/14/chartex" xmlns:mc="http://schemas.openxmlformats.org/markup-compatibility/2006" xmlns:aink="http://schemas.microsoft.com/office/drawing/2016/ink" xmlns:am3d="http://schemas.microsoft.com/office/drawing/2017/model3d" xmlns:o="urn:schemas-microsoft-com:office:office" xmlns:oel="http://schemas.microsoft.com/office/2019/extlst" xmlns:r="http://schemas.openxmlformats.org/officeDocument/2006/relationships" xmlns:m="http://schemas.openxmlformats.org/officeDocument/2006/math" xmlns:v="urn:schemas-microsoft-com:vml" xmlns:wp14="http://schemas.microsoft.com/office/word/2010/wordprocessingDrawing" xmlns:wp="http://schemas.openxmlformats.org/drawingml/2006/wordprocessingDrawing" xmlns:w10="urn:schemas-microsoft-com:office:word" xmlns:w="http://schemas.openxmlformats.org/wordprocessingml/2006/main" xmlns:w14="http://schemas.microsoft.com/office/word/2010/wordml" xmlns:w15="http://schemas.microsoft.com/office/word/2012/wordml" xmlns:w16cex="http://schemas.microsoft.com/office/word/2018/wordml/cex" xmlns:w16cid="http://schemas.microsoft.com/office/word/2016/wordml/cid" xmlns:w16="http://schemas.microsoft.com/office/word/2018/wordml" xmlns:w16du="http://schemas.microsoft.com/office/word/2023/wordml/word16du" xmlns:w16sdtdh="http://schemas.microsoft.com/office/word/2020/wordml/sdtdatahash" xmlns:w16sdtfl="http://schemas.microsoft.com/office/word/2024/wordml/sdtformatlock" xmlns:w16se="http://schemas.microsoft.com/office/word/2015/wordml/symex" xmlns:wpg="http://schemas.microsoft.com/office/word/2010/wordprocessingGroup" xmlns:wpi="http://schemas.microsoft.com/office/word/2010/wordprocessingInk" xmlns:wne="http://schemas.microsoft.com/office/word/2006/wordml" xmlns:wps="http://schemas.microsoft.com/office/word/2010/wordprocessingShape" mc:Ignorable="w14 w15 w16se w16cid w16 w16cex w16sdtdh w16sdtfl w16du wp14">
+<w:ftr xmlns:wpc="http://schemas.microsoft.com/office/word/2010/wordprocessingCanvas" xmlns:cx="http://schemas.microsoft.com/office/drawing/2014/chartex" xmlns:cx1="http://schemas.microsoft.com/office/drawing/2015/9/8/chartex" xmlns:mc="http://schemas.openxmlformats.org/markup-compatibility/2006" xmlns:o="urn:schemas-microsoft-com:office:office" xmlns:r="http://schemas.openxmlformats.org/officeDocument/2006/relationships" xmlns:m="http://schemas.openxmlformats.org/officeDocument/2006/math" xmlns:v="urn:schemas-microsoft-com:vml" xmlns:wp14="http://schemas.microsoft.com/office/word/2010/wordprocessingDrawing" xmlns:wp="http://schemas.openxmlformats.org/drawingml/2006/wordprocessingDrawing" xmlns:w10="urn:schemas-microsoft-com:office:word" xmlns:w="http://schemas.openxmlformats.org/wordprocessingml/2006/main" xmlns:w14="http://schemas.microsoft.com/office/word/2010/wordml" xmlns:w15="http://schemas.microsoft.com/office/word/2012/wordml" xmlns:w16se="http://schemas.microsoft.com/office/word/2015/wordml/symex" xmlns:wpg="http://schemas.microsoft.com/office/word/2010/wordprocessingGroup" xmlns:wpi="http://schemas.microsoft.com/office/word/2010/wordprocessingInk" xmlns:wne="http://schemas.microsoft.com/office/word/2006/wordml" xmlns:wps="http://schemas.microsoft.com/office/word/2010/wordprocessingShape" mc:Ignorable="w14 w15 w16se wp14">
   <w:sdt>
     <w:sdtPr>
       <w:rPr>
@@ -3228,6 +3142,11 @@
         <w:docPartUnique/>
       </w:docPartObj>
     </w:sdtPr>
+    <w:sdtEndPr>
+      <w:rPr>
+        <w:rStyle w:val="PageNumber"/>
+      </w:rPr>
+    </w:sdtEndPr>
     <w:sdtContent>
       <w:p>
         <w:pPr>
@@ -3268,7 +3187,7 @@
 </file>
 
 <file path=word/footer2.xml><?xml version="1.0" encoding="utf-8"?>
-<w:ftr xmlns:wpc="http://schemas.microsoft.com/office/word/2010/wordprocessingCanvas" xmlns:cx="http://schemas.microsoft.com/office/drawing/2014/chartex" xmlns:cx1="http://schemas.microsoft.com/office/drawing/2015/9/8/chartex" xmlns:cx2="http://schemas.microsoft.com/office/drawing/2015/10/21/chartex" xmlns:cx3="http://schemas.microsoft.com/office/drawing/2016/5/9/chartex" xmlns:cx4="http://schemas.microsoft.com/office/drawing/2016/5/10/chartex" xmlns:cx5="http://schemas.microsoft.com/office/drawing/2016/5/11/chartex" xmlns:cx6="http://schemas.microsoft.com/office/drawing/2016/5/12/chartex" xmlns:cx7="http://schemas.microsoft.com/office/drawing/2016/5/13/chartex" xmlns:cx8="http://schemas.microsoft.com/office/drawing/2016/5/14/chartex" xmlns:mc="http://schemas.openxmlformats.org/markup-compatibility/2006" xmlns:aink="http://schemas.microsoft.com/office/drawing/2016/ink" xmlns:am3d="http://schemas.microsoft.com/office/drawing/2017/model3d" xmlns:o="urn:schemas-microsoft-com:office:office" xmlns:oel="http://schemas.microsoft.com/office/2019/extlst" xmlns:r="http://schemas.openxmlformats.org/officeDocument/2006/relationships" xmlns:m="http://schemas.openxmlformats.org/officeDocument/2006/math" xmlns:v="urn:schemas-microsoft-com:vml" xmlns:wp14="http://schemas.microsoft.com/office/word/2010/wordprocessingDrawing" xmlns:wp="http://schemas.openxmlformats.org/drawingml/2006/wordprocessingDrawing" xmlns:w10="urn:schemas-microsoft-com:office:word" xmlns:w="http://schemas.openxmlformats.org/wordprocessingml/2006/main" xmlns:w14="http://schemas.microsoft.com/office/word/2010/wordml" xmlns:w15="http://schemas.microsoft.com/office/word/2012/wordml" xmlns:w16cex="http://schemas.microsoft.com/office/word/2018/wordml/cex" xmlns:w16cid="http://schemas.microsoft.com/office/word/2016/wordml/cid" xmlns:w16="http://schemas.microsoft.com/office/word/2018/wordml" xmlns:w16du="http://schemas.microsoft.com/office/word/2023/wordml/word16du" xmlns:w16sdtdh="http://schemas.microsoft.com/office/word/2020/wordml/sdtdatahash" xmlns:w16sdtfl="http://schemas.microsoft.com/office/word/2024/wordml/sdtformatlock" xmlns:w16se="http://schemas.microsoft.com/office/word/2015/wordml/symex" xmlns:wpg="http://schemas.microsoft.com/office/word/2010/wordprocessingGroup" xmlns:wpi="http://schemas.microsoft.com/office/word/2010/wordprocessingInk" xmlns:wne="http://schemas.microsoft.com/office/word/2006/wordml" xmlns:wps="http://schemas.microsoft.com/office/word/2010/wordprocessingShape" mc:Ignorable="w14 w15 w16se w16cid w16 w16cex w16sdtdh w16sdtfl w16du wp14">
+<w:ftr xmlns:wpc="http://schemas.microsoft.com/office/word/2010/wordprocessingCanvas" xmlns:cx="http://schemas.microsoft.com/office/drawing/2014/chartex" xmlns:cx1="http://schemas.microsoft.com/office/drawing/2015/9/8/chartex" xmlns:mc="http://schemas.openxmlformats.org/markup-compatibility/2006" xmlns:o="urn:schemas-microsoft-com:office:office" xmlns:r="http://schemas.openxmlformats.org/officeDocument/2006/relationships" xmlns:m="http://schemas.openxmlformats.org/officeDocument/2006/math" xmlns:v="urn:schemas-microsoft-com:vml" xmlns:wp14="http://schemas.microsoft.com/office/word/2010/wordprocessingDrawing" xmlns:wp="http://schemas.openxmlformats.org/drawingml/2006/wordprocessingDrawing" xmlns:w10="urn:schemas-microsoft-com:office:word" xmlns:w="http://schemas.openxmlformats.org/wordprocessingml/2006/main" xmlns:w14="http://schemas.microsoft.com/office/word/2010/wordml" xmlns:w15="http://schemas.microsoft.com/office/word/2012/wordml" xmlns:w16se="http://schemas.microsoft.com/office/word/2015/wordml/symex" xmlns:wpg="http://schemas.microsoft.com/office/word/2010/wordprocessingGroup" xmlns:wpi="http://schemas.microsoft.com/office/word/2010/wordprocessingInk" xmlns:wne="http://schemas.microsoft.com/office/word/2006/wordml" xmlns:wps="http://schemas.microsoft.com/office/word/2010/wordprocessingShape" mc:Ignorable="w14 w15 w16se wp14">
   <w:sdt>
     <w:sdtPr>
       <w:rPr>
@@ -3280,6 +3199,11 @@
         <w:docPartUnique/>
       </w:docPartObj>
     </w:sdtPr>
+    <w:sdtEndPr>
+      <w:rPr>
+        <w:rStyle w:val="PageNumber"/>
+      </w:rPr>
+    </w:sdtEndPr>
     <w:sdtContent>
       <w:p>
         <w:pPr>
@@ -3312,7 +3236,7 @@
             <w:rStyle w:val="PageNumber"/>
             <w:noProof/>
           </w:rPr>
-          <w:t>2</w:t>
+          <w:t>15</w:t>
         </w:r>
         <w:r>
           <w:rPr>
@@ -3333,7 +3257,7 @@
 </file>
 
 <file path=word/footnotes.xml><?xml version="1.0" encoding="utf-8"?>
-<w:footnotes xmlns:wpc="http://schemas.microsoft.com/office/word/2010/wordprocessingCanvas" xmlns:cx="http://schemas.microsoft.com/office/drawing/2014/chartex" xmlns:cx1="http://schemas.microsoft.com/office/drawing/2015/9/8/chartex" xmlns:cx2="http://schemas.microsoft.com/office/drawing/2015/10/21/chartex" xmlns:cx3="http://schemas.microsoft.com/office/drawing/2016/5/9/chartex" xmlns:cx4="http://schemas.microsoft.com/office/drawing/2016/5/10/chartex" xmlns:cx5="http://schemas.microsoft.com/office/drawing/2016/5/11/chartex" xmlns:cx6="http://schemas.microsoft.com/office/drawing/2016/5/12/chartex" xmlns:cx7="http://schemas.microsoft.com/office/drawing/2016/5/13/chartex" xmlns:cx8="http://schemas.microsoft.com/office/drawing/2016/5/14/chartex" xmlns:mc="http://schemas.openxmlformats.org/markup-compatibility/2006" xmlns:aink="http://schemas.microsoft.com/office/drawing/2016/ink" xmlns:am3d="http://schemas.microsoft.com/office/drawing/2017/model3d" xmlns:o="urn:schemas-microsoft-com:office:office" xmlns:oel="http://schemas.microsoft.com/office/2019/extlst" xmlns:r="http://schemas.openxmlformats.org/officeDocument/2006/relationships" xmlns:m="http://schemas.openxmlformats.org/officeDocument/2006/math" xmlns:v="urn:schemas-microsoft-com:vml" xmlns:wp14="http://schemas.microsoft.com/office/word/2010/wordprocessingDrawing" xmlns:wp="http://schemas.openxmlformats.org/drawingml/2006/wordprocessingDrawing" xmlns:w10="urn:schemas-microsoft-com:office:word" xmlns:w="http://schemas.openxmlformats.org/wordprocessingml/2006/main" xmlns:w14="http://schemas.microsoft.com/office/word/2010/wordml" xmlns:w15="http://schemas.microsoft.com/office/word/2012/wordml" xmlns:w16cex="http://schemas.microsoft.com/office/word/2018/wordml/cex" xmlns:w16cid="http://schemas.microsoft.com/office/word/2016/wordml/cid" xmlns:w16="http://schemas.microsoft.com/office/word/2018/wordml" xmlns:w16du="http://schemas.microsoft.com/office/word/2023/wordml/word16du" xmlns:w16sdtdh="http://schemas.microsoft.com/office/word/2020/wordml/sdtdatahash" xmlns:w16sdtfl="http://schemas.microsoft.com/office/word/2024/wordml/sdtformatlock" xmlns:w16se="http://schemas.microsoft.com/office/word/2015/wordml/symex" xmlns:wpg="http://schemas.microsoft.com/office/word/2010/wordprocessingGroup" xmlns:wpi="http://schemas.microsoft.com/office/word/2010/wordprocessingInk" xmlns:wne="http://schemas.microsoft.com/office/word/2006/wordml" xmlns:wps="http://schemas.microsoft.com/office/word/2010/wordprocessingShape" mc:Ignorable="w14 w15 w16se w16cid w16 w16cex w16sdtdh w16sdtfl w16du wp14">
+<w:footnotes xmlns:wpc="http://schemas.microsoft.com/office/word/2010/wordprocessingCanvas" xmlns:cx="http://schemas.microsoft.com/office/drawing/2014/chartex" xmlns:cx1="http://schemas.microsoft.com/office/drawing/2015/9/8/chartex" xmlns:mc="http://schemas.openxmlformats.org/markup-compatibility/2006" xmlns:o="urn:schemas-microsoft-com:office:office" xmlns:r="http://schemas.openxmlformats.org/officeDocument/2006/relationships" xmlns:m="http://schemas.openxmlformats.org/officeDocument/2006/math" xmlns:v="urn:schemas-microsoft-com:vml" xmlns:wp14="http://schemas.microsoft.com/office/word/2010/wordprocessingDrawing" xmlns:wp="http://schemas.openxmlformats.org/drawingml/2006/wordprocessingDrawing" xmlns:w10="urn:schemas-microsoft-com:office:word" xmlns:w="http://schemas.openxmlformats.org/wordprocessingml/2006/main" xmlns:w14="http://schemas.microsoft.com/office/word/2010/wordml" xmlns:w15="http://schemas.microsoft.com/office/word/2012/wordml" xmlns:w16se="http://schemas.microsoft.com/office/word/2015/wordml/symex" xmlns:wpg="http://schemas.microsoft.com/office/word/2010/wordprocessingGroup" xmlns:wpi="http://schemas.microsoft.com/office/word/2010/wordprocessingInk" xmlns:wne="http://schemas.microsoft.com/office/word/2006/wordml" xmlns:wps="http://schemas.microsoft.com/office/word/2010/wordprocessingShape" mc:Ignorable="w14 w15 w16se wp14">
   <w:footnote w:type="separator" w:id="-1">
     <w:p>
       <w:pPr>
@@ -3358,7 +3282,7 @@
 </file>
 
 <file path=word/numbering.xml><?xml version="1.0" encoding="utf-8"?>
-<w:numbering xmlns:wpc="http://schemas.microsoft.com/office/word/2010/wordprocessingCanvas" xmlns:cx="http://schemas.microsoft.com/office/drawing/2014/chartex" xmlns:cx1="http://schemas.microsoft.com/office/drawing/2015/9/8/chartex" xmlns:cx2="http://schemas.microsoft.com/office/drawing/2015/10/21/chartex" xmlns:cx3="http://schemas.microsoft.com/office/drawing/2016/5/9/chartex" xmlns:cx4="http://schemas.microsoft.com/office/drawing/2016/5/10/chartex" xmlns:cx5="http://schemas.microsoft.com/office/drawing/2016/5/11/chartex" xmlns:cx6="http://schemas.microsoft.com/office/drawing/2016/5/12/chartex" xmlns:cx7="http://schemas.microsoft.com/office/drawing/2016/5/13/chartex" xmlns:cx8="http://schemas.microsoft.com/office/drawing/2016/5/14/chartex" xmlns:mc="http://schemas.openxmlformats.org/markup-compatibility/2006" xmlns:aink="http://schemas.microsoft.com/office/drawing/2016/ink" xmlns:am3d="http://schemas.microsoft.com/office/drawing/2017/model3d" xmlns:o="urn:schemas-microsoft-com:office:office" xmlns:oel="http://schemas.microsoft.com/office/2019/extlst" xmlns:r="http://schemas.openxmlformats.org/officeDocument/2006/relationships" xmlns:m="http://schemas.openxmlformats.org/officeDocument/2006/math" xmlns:v="urn:schemas-microsoft-com:vml" xmlns:wp14="http://schemas.microsoft.com/office/word/2010/wordprocessingDrawing" xmlns:wp="http://schemas.openxmlformats.org/drawingml/2006/wordprocessingDrawing" xmlns:w10="urn:schemas-microsoft-com:office:word" xmlns:w="http://schemas.openxmlformats.org/wordprocessingml/2006/main" xmlns:w14="http://schemas.microsoft.com/office/word/2010/wordml" xmlns:w15="http://schemas.microsoft.com/office/word/2012/wordml" xmlns:w16cex="http://schemas.microsoft.com/office/word/2018/wordml/cex" xmlns:w16cid="http://schemas.microsoft.com/office/word/2016/wordml/cid" xmlns:w16="http://schemas.microsoft.com/office/word/2018/wordml" xmlns:w16du="http://schemas.microsoft.com/office/word/2023/wordml/word16du" xmlns:w16sdtdh="http://schemas.microsoft.com/office/word/2020/wordml/sdtdatahash" xmlns:w16sdtfl="http://schemas.microsoft.com/office/word/2024/wordml/sdtformatlock" xmlns:w16se="http://schemas.microsoft.com/office/word/2015/wordml/symex" xmlns:wpg="http://schemas.microsoft.com/office/word/2010/wordprocessingGroup" xmlns:wpi="http://schemas.microsoft.com/office/word/2010/wordprocessingInk" xmlns:wne="http://schemas.microsoft.com/office/word/2006/wordml" xmlns:wps="http://schemas.microsoft.com/office/word/2010/wordprocessingShape" mc:Ignorable="w14 w15 w16se w16cid w16 w16cex w16sdtdh w16sdtfl w16du wp14">
+<w:numbering xmlns:wpc="http://schemas.microsoft.com/office/word/2010/wordprocessingCanvas" xmlns:cx="http://schemas.microsoft.com/office/drawing/2014/chartex" xmlns:cx1="http://schemas.microsoft.com/office/drawing/2015/9/8/chartex" xmlns:mc="http://schemas.openxmlformats.org/markup-compatibility/2006" xmlns:o="urn:schemas-microsoft-com:office:office" xmlns:r="http://schemas.openxmlformats.org/officeDocument/2006/relationships" xmlns:m="http://schemas.openxmlformats.org/officeDocument/2006/math" xmlns:v="urn:schemas-microsoft-com:vml" xmlns:wp14="http://schemas.microsoft.com/office/word/2010/wordprocessingDrawing" xmlns:wp="http://schemas.openxmlformats.org/drawingml/2006/wordprocessingDrawing" xmlns:w10="urn:schemas-microsoft-com:office:word" xmlns:w="http://schemas.openxmlformats.org/wordprocessingml/2006/main" xmlns:w14="http://schemas.microsoft.com/office/word/2010/wordml" xmlns:w15="http://schemas.microsoft.com/office/word/2012/wordml" xmlns:w16se="http://schemas.microsoft.com/office/word/2015/wordml/symex" xmlns:wpg="http://schemas.microsoft.com/office/word/2010/wordprocessingGroup" xmlns:wpi="http://schemas.microsoft.com/office/word/2010/wordprocessingInk" xmlns:wne="http://schemas.microsoft.com/office/word/2006/wordml" xmlns:wps="http://schemas.microsoft.com/office/word/2010/wordprocessingShape" mc:Ignorable="w14 w15 w16se wp14">
   <w:abstractNum w:abstractNumId="0" w15:restartNumberingAfterBreak="0">
     <w:nsid w:val="04514131"/>
     <w:multiLevelType w:val="hybridMultilevel"/>
@@ -4182,38 +4106,38 @@
       </w:pPr>
     </w:lvl>
   </w:abstractNum>
-  <w:num w:numId="1" w16cid:durableId="1365517822">
+  <w:num w:numId="1">
     <w:abstractNumId w:val="7"/>
   </w:num>
-  <w:num w:numId="2" w16cid:durableId="1072510636">
+  <w:num w:numId="2">
     <w:abstractNumId w:val="3"/>
   </w:num>
-  <w:num w:numId="3" w16cid:durableId="1873154233">
+  <w:num w:numId="3">
     <w:abstractNumId w:val="1"/>
   </w:num>
-  <w:num w:numId="4" w16cid:durableId="553388747">
+  <w:num w:numId="4">
     <w:abstractNumId w:val="0"/>
   </w:num>
-  <w:num w:numId="5" w16cid:durableId="2114014834">
+  <w:num w:numId="5">
     <w:abstractNumId w:val="2"/>
   </w:num>
-  <w:num w:numId="6" w16cid:durableId="647634684">
+  <w:num w:numId="6">
     <w:abstractNumId w:val="8"/>
   </w:num>
-  <w:num w:numId="7" w16cid:durableId="2079479777">
+  <w:num w:numId="7">
     <w:abstractNumId w:val="4"/>
   </w:num>
-  <w:num w:numId="8" w16cid:durableId="1849248632">
+  <w:num w:numId="8">
     <w:abstractNumId w:val="5"/>
   </w:num>
-  <w:num w:numId="9" w16cid:durableId="1578050936">
+  <w:num w:numId="9">
     <w:abstractNumId w:val="6"/>
   </w:num>
 </w:numbering>
 </file>
 
 <file path=word/styles.xml><?xml version="1.0" encoding="utf-8"?>
-<w:styles xmlns:mc="http://schemas.openxmlformats.org/markup-compatibility/2006" xmlns:r="http://schemas.openxmlformats.org/officeDocument/2006/relationships" xmlns:w="http://schemas.openxmlformats.org/wordprocessingml/2006/main" xmlns:w14="http://schemas.microsoft.com/office/word/2010/wordml" xmlns:w15="http://schemas.microsoft.com/office/word/2012/wordml" xmlns:w16cex="http://schemas.microsoft.com/office/word/2018/wordml/cex" xmlns:w16cid="http://schemas.microsoft.com/office/word/2016/wordml/cid" xmlns:w16="http://schemas.microsoft.com/office/word/2018/wordml" xmlns:w16du="http://schemas.microsoft.com/office/word/2023/wordml/word16du" xmlns:w16sdtdh="http://schemas.microsoft.com/office/word/2020/wordml/sdtdatahash" xmlns:w16sdtfl="http://schemas.microsoft.com/office/word/2024/wordml/sdtformatlock" xmlns:w16se="http://schemas.microsoft.com/office/word/2015/wordml/symex" mc:Ignorable="w14 w15 w16se w16cid w16 w16cex w16sdtdh w16sdtfl w16du">
+<w:styles xmlns:mc="http://schemas.openxmlformats.org/markup-compatibility/2006" xmlns:r="http://schemas.openxmlformats.org/officeDocument/2006/relationships" xmlns:w="http://schemas.openxmlformats.org/wordprocessingml/2006/main" xmlns:w14="http://schemas.microsoft.com/office/word/2010/wordml" xmlns:w15="http://schemas.microsoft.com/office/word/2012/wordml" xmlns:w16se="http://schemas.microsoft.com/office/word/2015/wordml/symex" mc:Ignorable="w14 w15 w16se">
   <w:docDefaults>
     <w:rPrDefault>
       <w:rPr>
@@ -4231,7 +4155,7 @@
       </w:pPr>
     </w:pPrDefault>
   </w:docDefaults>
-  <w:latentStyles w:defLockedState="0" w:defUIPriority="99" w:defSemiHidden="0" w:defUnhideWhenUsed="0" w:defQFormat="0" w:count="376">
+  <w:latentStyles w:defLockedState="0" w:defUIPriority="99" w:defSemiHidden="0" w:defUnhideWhenUsed="0" w:defQFormat="0" w:count="371">
     <w:lsdException w:name="Normal" w:uiPriority="0" w:qFormat="1"/>
     <w:lsdException w:name="heading 1" w:uiPriority="9" w:qFormat="1"/>
     <w:lsdException w:name="heading 2" w:semiHidden="1" w:uiPriority="9" w:unhideWhenUsed="1" w:qFormat="1"/>
@@ -4603,11 +4527,6 @@
     <w:lsdException w:name="List Table 5 Dark Accent 6" w:uiPriority="50"/>
     <w:lsdException w:name="List Table 6 Colorful Accent 6" w:uiPriority="51"/>
     <w:lsdException w:name="List Table 7 Colorful Accent 6" w:uiPriority="52"/>
-    <w:lsdException w:name="Mention" w:semiHidden="1" w:unhideWhenUsed="1"/>
-    <w:lsdException w:name="Smart Hyperlink" w:semiHidden="1" w:unhideWhenUsed="1"/>
-    <w:lsdException w:name="Hashtag" w:semiHidden="1" w:unhideWhenUsed="1"/>
-    <w:lsdException w:name="Unresolved Mention" w:semiHidden="1" w:unhideWhenUsed="1"/>
-    <w:lsdException w:name="Smart Link" w:semiHidden="1" w:unhideWhenUsed="1"/>
   </w:latentStyles>
   <w:style w:type="paragraph" w:default="1" w:styleId="Normal">
     <w:name w:val="Normal"/>
@@ -5192,7 +5111,7 @@
       <w:u w:val="single"/>
     </w:rPr>
   </w:style>
-  <w:style w:type="character" w:styleId="UnresolvedMention">
+  <w:style w:type="character" w:customStyle="1" w:styleId="UnresolvedMention">
     <w:name w:val="Unresolved Mention"/>
     <w:basedOn w:val="DefaultParagraphFont"/>
     <w:uiPriority w:val="99"/>

</xml_diff>